<commit_message>
Últimas modificações na página de dicas.
</commit_message>
<xml_diff>
--- a/Documentação/Documentação-Bible-Learning.docx
+++ b/Documentação/Documentação-Bible-Learning.docx
@@ -513,148 +513,175 @@
     <w:p>
       <w:pPr>
         <w:rPr>
-          <w:sz w:val="28"/>
-          <w:szCs w:val="28"/>
-        </w:rPr>
-      </w:pPr>
-    </w:p>
-    <w:p>
-      <w:pPr>
-        <w:rPr>
-          <w:b/>
-          <w:bCs/>
-          <w:sz w:val="28"/>
-          <w:szCs w:val="28"/>
-        </w:rPr>
-      </w:pPr>
-    </w:p>
-    <w:p>
-      <w:pPr>
-        <w:rPr>
-          <w:b/>
-          <w:bCs/>
-          <w:sz w:val="28"/>
-          <w:szCs w:val="28"/>
-        </w:rPr>
-      </w:pPr>
-    </w:p>
-    <w:p>
-      <w:pPr>
-        <w:rPr>
-          <w:b/>
-          <w:bCs/>
-          <w:sz w:val="28"/>
-          <w:szCs w:val="28"/>
-        </w:rPr>
-      </w:pPr>
-    </w:p>
-    <w:p>
-      <w:pPr>
-        <w:rPr>
-          <w:b/>
-          <w:bCs/>
-          <w:sz w:val="28"/>
-          <w:szCs w:val="28"/>
-        </w:rPr>
-      </w:pPr>
-    </w:p>
-    <w:p>
-      <w:pPr>
-        <w:rPr>
-          <w:b/>
-          <w:bCs/>
-          <w:sz w:val="28"/>
-          <w:szCs w:val="28"/>
-        </w:rPr>
-      </w:pPr>
-    </w:p>
-    <w:p>
-      <w:pPr>
-        <w:rPr>
-          <w:b/>
-          <w:bCs/>
-          <w:sz w:val="28"/>
-          <w:szCs w:val="28"/>
-        </w:rPr>
-      </w:pPr>
-    </w:p>
-    <w:p>
-      <w:pPr>
-        <w:rPr>
-          <w:b/>
-          <w:bCs/>
-          <w:sz w:val="28"/>
-          <w:szCs w:val="28"/>
-        </w:rPr>
-      </w:pPr>
-    </w:p>
-    <w:p>
-      <w:pPr>
-        <w:rPr>
-          <w:b/>
-          <w:bCs/>
-          <w:sz w:val="28"/>
-          <w:szCs w:val="28"/>
-        </w:rPr>
-      </w:pPr>
-    </w:p>
-    <w:p>
-      <w:pPr>
-        <w:rPr>
-          <w:b/>
-          <w:bCs/>
-          <w:sz w:val="28"/>
-          <w:szCs w:val="28"/>
-        </w:rPr>
-      </w:pPr>
-    </w:p>
-    <w:p>
-      <w:pPr>
-        <w:rPr>
-          <w:b/>
-          <w:bCs/>
-          <w:sz w:val="28"/>
-          <w:szCs w:val="28"/>
-        </w:rPr>
-      </w:pPr>
-    </w:p>
-    <w:p>
-      <w:pPr>
-        <w:rPr>
-          <w:b/>
-          <w:bCs/>
-          <w:sz w:val="28"/>
-          <w:szCs w:val="28"/>
-        </w:rPr>
-      </w:pPr>
-    </w:p>
-    <w:p>
-      <w:pPr>
-        <w:rPr>
-          <w:b/>
-          <w:bCs/>
-          <w:sz w:val="28"/>
-          <w:szCs w:val="28"/>
-        </w:rPr>
-      </w:pPr>
-    </w:p>
-    <w:p>
-      <w:pPr>
-        <w:rPr>
-          <w:b/>
-          <w:bCs/>
-          <w:sz w:val="28"/>
-          <w:szCs w:val="28"/>
-        </w:rPr>
-      </w:pPr>
-      <w:r>
-        <w:rPr>
-          <w:b/>
-          <w:bCs/>
-          <w:sz w:val="28"/>
-          <w:szCs w:val="28"/>
-        </w:rPr>
-        <w:lastRenderedPageBreak/>
+          <w:b/>
+          <w:bCs/>
+          <w:sz w:val="28"/>
+          <w:szCs w:val="28"/>
+        </w:rPr>
+      </w:pPr>
+      <w:r>
+        <w:rPr>
+          <w:b/>
+          <w:bCs/>
+          <w:sz w:val="28"/>
+          <w:szCs w:val="28"/>
+        </w:rPr>
+        <w:t>Escopo</w:t>
+      </w:r>
+    </w:p>
+    <w:p>
+      <w:pPr>
+        <w:rPr>
+          <w:sz w:val="28"/>
+          <w:szCs w:val="28"/>
+        </w:rPr>
+      </w:pPr>
+      <w:r>
+        <w:rPr>
+          <w:sz w:val="28"/>
+          <w:szCs w:val="28"/>
+        </w:rPr>
+        <w:t>Dentro do site,</w:t>
+      </w:r>
+      <w:r>
+        <w:rPr>
+          <w:sz w:val="28"/>
+          <w:szCs w:val="28"/>
+        </w:rPr>
+        <w:t xml:space="preserve"> estará disponível uma tela de curiosidades onde o usuário terá acesso a algumas curiosidades sobre a bíblia e algumas interações com gráficos, além disso, estará disponível também uma tela com algumas dicas sobre como estudar a bíblia, como fazer um devocional, além de dicas de música e livros. O site ainda contará com uma tela de comunidade onde o usuário </w:t>
+      </w:r>
+      <w:r>
+        <w:rPr>
+          <w:sz w:val="28"/>
+          <w:szCs w:val="28"/>
+        </w:rPr>
+        <w:t>poderá interagir com outros usuários através de posts.</w:t>
+      </w:r>
+    </w:p>
+    <w:p>
+      <w:pPr>
+        <w:rPr>
+          <w:sz w:val="28"/>
+          <w:szCs w:val="28"/>
+        </w:rPr>
+      </w:pPr>
+    </w:p>
+    <w:p>
+      <w:pPr>
+        <w:rPr>
+          <w:b/>
+          <w:bCs/>
+          <w:sz w:val="28"/>
+          <w:szCs w:val="28"/>
+        </w:rPr>
+      </w:pPr>
+    </w:p>
+    <w:p>
+      <w:pPr>
+        <w:rPr>
+          <w:b/>
+          <w:bCs/>
+          <w:sz w:val="28"/>
+          <w:szCs w:val="28"/>
+        </w:rPr>
+      </w:pPr>
+    </w:p>
+    <w:p>
+      <w:pPr>
+        <w:rPr>
+          <w:b/>
+          <w:bCs/>
+          <w:sz w:val="28"/>
+          <w:szCs w:val="28"/>
+        </w:rPr>
+      </w:pPr>
+    </w:p>
+    <w:p>
+      <w:pPr>
+        <w:rPr>
+          <w:b/>
+          <w:bCs/>
+          <w:sz w:val="28"/>
+          <w:szCs w:val="28"/>
+        </w:rPr>
+      </w:pPr>
+    </w:p>
+    <w:p>
+      <w:pPr>
+        <w:rPr>
+          <w:b/>
+          <w:bCs/>
+          <w:sz w:val="28"/>
+          <w:szCs w:val="28"/>
+        </w:rPr>
+      </w:pPr>
+    </w:p>
+    <w:p>
+      <w:pPr>
+        <w:rPr>
+          <w:b/>
+          <w:bCs/>
+          <w:sz w:val="28"/>
+          <w:szCs w:val="28"/>
+        </w:rPr>
+      </w:pPr>
+    </w:p>
+    <w:p>
+      <w:pPr>
+        <w:rPr>
+          <w:b/>
+          <w:bCs/>
+          <w:sz w:val="28"/>
+          <w:szCs w:val="28"/>
+        </w:rPr>
+      </w:pPr>
+    </w:p>
+    <w:p>
+      <w:pPr>
+        <w:rPr>
+          <w:b/>
+          <w:bCs/>
+          <w:sz w:val="28"/>
+          <w:szCs w:val="28"/>
+        </w:rPr>
+      </w:pPr>
+    </w:p>
+    <w:p>
+      <w:pPr>
+        <w:rPr>
+          <w:b/>
+          <w:bCs/>
+          <w:sz w:val="28"/>
+          <w:szCs w:val="28"/>
+        </w:rPr>
+      </w:pPr>
+    </w:p>
+    <w:p>
+      <w:pPr>
+        <w:rPr>
+          <w:b/>
+          <w:bCs/>
+          <w:sz w:val="28"/>
+          <w:szCs w:val="28"/>
+        </w:rPr>
+      </w:pPr>
+    </w:p>
+    <w:p>
+      <w:pPr>
+        <w:rPr>
+          <w:b/>
+          <w:bCs/>
+          <w:sz w:val="28"/>
+          <w:szCs w:val="28"/>
+        </w:rPr>
+      </w:pPr>
+      <w:r>
+        <w:rPr>
+          <w:b/>
+          <w:bCs/>
+          <w:sz w:val="28"/>
+          <w:szCs w:val="28"/>
+        </w:rPr>
         <w:t>Marcos do projeto</w:t>
       </w:r>
     </w:p>
@@ -1225,7 +1252,6 @@
           <w:sz w:val="28"/>
           <w:szCs w:val="28"/>
         </w:rPr>
-        <w:lastRenderedPageBreak/>
         <w:t>Premissas e Restrições</w:t>
       </w:r>
     </w:p>
@@ -2364,6 +2390,25 @@
 </file>
 
 <file path=customXml/item1.xml><?xml version="1.0" encoding="utf-8"?>
+<b:Sources xmlns:b="http://schemas.openxmlformats.org/officeDocument/2006/bibliography" xmlns="http://schemas.openxmlformats.org/officeDocument/2006/bibliography" SelectedStyle="\APASixthEditionOfficeOnline.xsl" StyleName="APA" Version="6"/>
+</file>
+
+<file path=customXml/item2.xml><?xml version="1.0" encoding="utf-8"?>
+<p:properties xmlns:p="http://schemas.microsoft.com/office/2006/metadata/properties" xmlns:xsi="http://www.w3.org/2001/XMLSchema-instance" xmlns:pc="http://schemas.microsoft.com/office/infopath/2007/PartnerControls">
+  <documentManagement/>
+</p:properties>
+</file>
+
+<file path=customXml/item3.xml><?xml version="1.0" encoding="utf-8"?>
+<?mso-contentType ?>
+<FormTemplates xmlns="http://schemas.microsoft.com/sharepoint/v3/contenttype/forms">
+  <Display>DocumentLibraryForm</Display>
+  <Edit>DocumentLibraryForm</Edit>
+  <New>DocumentLibraryForm</New>
+</FormTemplates>
+</file>
+
+<file path=customXml/item4.xml><?xml version="1.0" encoding="utf-8"?>
 <ct:contentTypeSchema xmlns:ct="http://schemas.microsoft.com/office/2006/metadata/contentType" xmlns:ma="http://schemas.microsoft.com/office/2006/metadata/properties/metaAttributes" ct:_="" ma:_="" ma:contentTypeName="Document" ma:contentTypeID="0x010100CD94351161D70F4CAEBD7B86231B3DDF" ma:contentTypeVersion="12" ma:contentTypeDescription="Create a new document." ma:contentTypeScope="" ma:versionID="03f332ee7f792b734adf761b9ea10702">
   <xsd:schema xmlns:xsd="http://www.w3.org/2001/XMLSchema" xmlns:xs="http://www.w3.org/2001/XMLSchema" xmlns:p="http://schemas.microsoft.com/office/2006/metadata/properties" xmlns:ns3="4bc5c97c-1d73-4ddd-b761-3e2b250dfd29" xmlns:ns4="8531b0eb-b9ec-4304-8fd5-4ef867e31f75" targetNamespace="http://schemas.microsoft.com/office/2006/metadata/properties" ma:root="true" ma:fieldsID="342fe0a34a34461b85a7e83643fa44ba" ns3:_="" ns4:_="">
     <xsd:import namespace="4bc5c97c-1d73-4ddd-b761-3e2b250dfd29"/>
@@ -2580,26 +2625,32 @@
 </ct:contentTypeSchema>
 </file>
 
-<file path=customXml/item2.xml><?xml version="1.0" encoding="utf-8"?>
-<?mso-contentType ?>
-<FormTemplates xmlns="http://schemas.microsoft.com/sharepoint/v3/contenttype/forms">
-  <Display>DocumentLibraryForm</Display>
-  <Edit>DocumentLibraryForm</Edit>
-  <New>DocumentLibraryForm</New>
-</FormTemplates>
+<file path=customXml/itemProps1.xml><?xml version="1.0" encoding="utf-8"?>
+<ds:datastoreItem xmlns:ds="http://schemas.openxmlformats.org/officeDocument/2006/customXml" ds:itemID="{0C228CB2-A19A-4F9E-AAC5-BF2A01DC63BD}">
+  <ds:schemaRefs>
+    <ds:schemaRef ds:uri="http://schemas.openxmlformats.org/officeDocument/2006/bibliography"/>
+  </ds:schemaRefs>
+</ds:datastoreItem>
 </file>
 
-<file path=customXml/item3.xml><?xml version="1.0" encoding="utf-8"?>
-<p:properties xmlns:p="http://schemas.microsoft.com/office/2006/metadata/properties" xmlns:xsi="http://www.w3.org/2001/XMLSchema-instance" xmlns:pc="http://schemas.microsoft.com/office/infopath/2007/PartnerControls">
-  <documentManagement/>
-</p:properties>
+<file path=customXml/itemProps2.xml><?xml version="1.0" encoding="utf-8"?>
+<ds:datastoreItem xmlns:ds="http://schemas.openxmlformats.org/officeDocument/2006/customXml" ds:itemID="{83A0161C-14FC-4D45-BA45-EBD5C2E2BA44}">
+  <ds:schemaRefs>
+    <ds:schemaRef ds:uri="http://schemas.microsoft.com/office/2006/metadata/properties"/>
+    <ds:schemaRef ds:uri="http://schemas.microsoft.com/office/infopath/2007/PartnerControls"/>
+  </ds:schemaRefs>
+</ds:datastoreItem>
 </file>
 
-<file path=customXml/item4.xml><?xml version="1.0" encoding="utf-8"?>
-<b:Sources xmlns:b="http://schemas.openxmlformats.org/officeDocument/2006/bibliography" xmlns="http://schemas.openxmlformats.org/officeDocument/2006/bibliography" SelectedStyle="\APASixthEditionOfficeOnline.xsl" StyleName="APA" Version="6"/>
+<file path=customXml/itemProps3.xml><?xml version="1.0" encoding="utf-8"?>
+<ds:datastoreItem xmlns:ds="http://schemas.openxmlformats.org/officeDocument/2006/customXml" ds:itemID="{72F1836F-1F51-4193-B5F6-67AD66F72F3F}">
+  <ds:schemaRefs>
+    <ds:schemaRef ds:uri="http://schemas.microsoft.com/sharepoint/v3/contenttype/forms"/>
+  </ds:schemaRefs>
+</ds:datastoreItem>
 </file>
 
-<file path=customXml/itemProps1.xml><?xml version="1.0" encoding="utf-8"?>
+<file path=customXml/itemProps4.xml><?xml version="1.0" encoding="utf-8"?>
 <ds:datastoreItem xmlns:ds="http://schemas.openxmlformats.org/officeDocument/2006/customXml" ds:itemID="{57F83070-5264-4508-BA1F-5A6F2FD9A251}">
   <ds:schemaRefs>
     <ds:schemaRef ds:uri="http://schemas.microsoft.com/office/2006/metadata/contentType"/>
@@ -2616,29 +2667,4 @@
     <ds:schemaRef ds:uri="http://schemas.microsoft.com/internal/obd"/>
   </ds:schemaRefs>
 </ds:datastoreItem>
-</file>
-
-<file path=customXml/itemProps2.xml><?xml version="1.0" encoding="utf-8"?>
-<ds:datastoreItem xmlns:ds="http://schemas.openxmlformats.org/officeDocument/2006/customXml" ds:itemID="{72F1836F-1F51-4193-B5F6-67AD66F72F3F}">
-  <ds:schemaRefs>
-    <ds:schemaRef ds:uri="http://schemas.microsoft.com/sharepoint/v3/contenttype/forms"/>
-  </ds:schemaRefs>
-</ds:datastoreItem>
-</file>
-
-<file path=customXml/itemProps3.xml><?xml version="1.0" encoding="utf-8"?>
-<ds:datastoreItem xmlns:ds="http://schemas.openxmlformats.org/officeDocument/2006/customXml" ds:itemID="{83A0161C-14FC-4D45-BA45-EBD5C2E2BA44}">
-  <ds:schemaRefs>
-    <ds:schemaRef ds:uri="http://schemas.microsoft.com/office/2006/metadata/properties"/>
-    <ds:schemaRef ds:uri="http://schemas.microsoft.com/office/infopath/2007/PartnerControls"/>
-  </ds:schemaRefs>
-</ds:datastoreItem>
-</file>
-
-<file path=customXml/itemProps4.xml><?xml version="1.0" encoding="utf-8"?>
-<ds:datastoreItem xmlns:ds="http://schemas.openxmlformats.org/officeDocument/2006/customXml" ds:itemID="{0C228CB2-A19A-4F9E-AAC5-BF2A01DC63BD}">
-  <ds:schemaRefs>
-    <ds:schemaRef ds:uri="http://schemas.openxmlformats.org/officeDocument/2006/bibliography"/>
-  </ds:schemaRefs>
-</ds:datastoreItem>
 </file>
</xml_diff>